<commit_message>
added nmap scans to notes
</commit_message>
<xml_diff>
--- a/researchnotes.docx
+++ b/researchnotes.docx
@@ -721,7 +721,7 @@
           <w:highlight w:val="none"/>
         </w:rPr>
       </w:r>
-      <w:hyperlink r:id="rId11" w:tooltip="https://wiki.archlinux.org/title/Nmap(arch" w:history="1">
+      <w:hyperlink r:id="rId11" w:tooltip="https://wiki.archlinux.org/title/Nmap" w:history="1">
         <w:r>
           <w:rPr>
             <w:rStyle w:val="816"/>
@@ -755,11 +755,40 @@
     </w:p>
     <w:p>
       <w:pPr>
+        <w:pStyle w:val="660"/>
         <w:pBdr/>
         <w:spacing/>
         <w:ind/>
         <w:rPr/>
       </w:pPr>
+      <w:r>
+        <w:rPr>
+          <w:highlight w:val="none"/>
+        </w:rPr>
+        <w:t xml:space="preserve">Nmap Commands:</w:t>
+      </w:r>
+      <w:r>
+        <w:rPr>
+          <w:highlight w:val="none"/>
+        </w:rPr>
+      </w:r>
+      <w:r/>
+    </w:p>
+    <w:p>
+      <w:pPr>
+        <w:pBdr/>
+        <w:spacing/>
+        <w:ind/>
+        <w:rPr>
+          <w:highlight w:val="none"/>
+        </w:rPr>
+      </w:pPr>
+      <w:r>
+        <w:rPr>
+          <w:highlight w:val="none"/>
+        </w:rPr>
+        <w:t xml:space="preserve">-Oa &lt;filename&gt; : output results as xml, grep and normal file</w:t>
+      </w:r>
       <w:r>
         <w:rPr>
           <w:highlight w:val="none"/>
@@ -770,7 +799,379 @@
           <w:highlight w:val="none"/>
         </w:rPr>
       </w:r>
+    </w:p>
+    <w:p>
+      <w:pPr>
+        <w:pBdr/>
+        <w:spacing/>
+        <w:ind/>
+        <w:rPr>
+          <w:highlight w:val="none"/>
+        </w:rPr>
+      </w:pPr>
+      <w:r>
+        <w:rPr>
+          <w:highlight w:val="none"/>
+        </w:rPr>
+        <w:t xml:space="preserve">nmap –sP &lt;target&gt; : Basic ping scan</w:t>
+      </w:r>
+      <w:r>
+        <w:rPr>
+          <w:highlight w:val="none"/>
+        </w:rPr>
+      </w:r>
+      <w:r>
+        <w:rPr>
+          <w:highlight w:val="none"/>
+        </w:rPr>
+      </w:r>
+    </w:p>
+    <w:p>
+      <w:pPr>
+        <w:pBdr/>
+        <w:spacing/>
+        <w:ind/>
+        <w:rPr>
+          <w:highlight w:val="none"/>
+        </w:rPr>
+      </w:pPr>
+      <w:r>
+        <w:rPr>
+          <w:highlight w:val="none"/>
+        </w:rPr>
+      </w:r>
+      <w:r>
+        <mc:AlternateContent>
+          <mc:Choice Requires="wpg">
+            <w:drawing>
+              <wp:inline xmlns:wp="http://schemas.openxmlformats.org/drawingml/2006/wordprocessingDrawing" distT="0" distB="0" distL="0" distR="0">
+                <wp:extent cx="5940425" cy="4002736"/>
+                <wp:effectExtent l="0" t="0" r="0" b="0"/>
+                <wp:docPr id="1" name=""/>
+                <wp:cNvGraphicFramePr>
+                  <a:graphicFrameLocks xmlns:a="http://schemas.openxmlformats.org/drawingml/2006/main" noChangeAspect="1"/>
+                </wp:cNvGraphicFramePr>
+                <a:graphic xmlns:a="http://schemas.openxmlformats.org/drawingml/2006/main">
+                  <a:graphicData uri="http://schemas.openxmlformats.org/drawingml/2006/picture">
+                    <pic:pic xmlns:pic="http://schemas.openxmlformats.org/drawingml/2006/picture">
+                      <pic:nvPicPr>
+                        <pic:cNvPr id="901286449" name=""/>
+                        <pic:cNvPicPr>
+                          <a:picLocks noChangeAspect="1"/>
+                        </pic:cNvPicPr>
+                        <pic:nvPr/>
+                      </pic:nvPicPr>
+                      <pic:blipFill>
+                        <a:blip r:embed="rId12"/>
+                        <a:stretch/>
+                      </pic:blipFill>
+                      <pic:spPr bwMode="auto">
+                        <a:xfrm>
+                          <a:off x="0" y="0"/>
+                          <a:ext cx="5940424" cy="4002736"/>
+                        </a:xfrm>
+                        <a:prstGeom prst="rect">
+                          <a:avLst/>
+                        </a:prstGeom>
+                      </pic:spPr>
+                    </pic:pic>
+                  </a:graphicData>
+                </a:graphic>
+              </wp:inline>
+            </w:drawing>
+          </mc:Choice>
+          <mc:Fallback>
+            <w:pict>
+              <v:shapetype id="_x0000_t75" coordsize="21600,21600" o:spt="75" o:preferrelative="t" path="m@4@5l@4@11@9@11@9@5xe" filled="f" stroked="f">
+                <v:stroke joinstyle="miter"/>
+                <v:formulas>
+                  <v:f eqn="if lineDrawn pixelLineWidth 0"/>
+                  <v:f eqn="sum @0 1 0"/>
+                  <v:f eqn="sum 0 0 @1"/>
+                  <v:f eqn="prod @2 1 2"/>
+                  <v:f eqn="prod @3 21600 pixelWidth"/>
+                  <v:f eqn="prod @3 21600 pixelHeight"/>
+                  <v:f eqn="sum @0 0 1"/>
+                  <v:f eqn="prod @6 1 2"/>
+                  <v:f eqn="prod @7 21600 pixelWidth"/>
+                  <v:f eqn="sum @8 21600 0"/>
+                  <v:f eqn="prod @7 21600 pixelHeight"/>
+                  <v:f eqn="sum @10 21600 0"/>
+                </v:formulas>
+                <v:path o:extrusionok="f" gradientshapeok="t" o:connecttype="rect"/>
+                <o:lock v:ext="edit" aspectratio="t"/>
+              </v:shapetype>
+              <v:shape id="_x0000_i0" o:spid="_x0000_s0" type="#_x0000_t75" style="width:467.75pt;height:315.18pt;mso-wrap-distance-left:0.00pt;mso-wrap-distance-top:0.00pt;mso-wrap-distance-right:0.00pt;mso-wrap-distance-bottom:0.00pt;z-index:1;" stroked="false">
+                <v:imagedata r:id="rId12" o:title=""/>
+                <o:lock v:ext="edit" rotation="t"/>
+              </v:shape>
+            </w:pict>
+          </mc:Fallback>
+        </mc:AlternateContent>
+      </w:r>
+      <w:r>
+        <w:rPr>
+          <w:highlight w:val="none"/>
+        </w:rPr>
+      </w:r>
+      <w:r>
+        <w:rPr>
+          <w:highlight w:val="none"/>
+        </w:rPr>
+      </w:r>
+    </w:p>
+    <w:p>
+      <w:pPr>
+        <w:pBdr/>
+        <w:spacing/>
+        <w:ind/>
+        <w:rPr>
+          <w:highlight w:val="none"/>
+        </w:rPr>
+      </w:pPr>
+      <w:r>
+        <w:t xml:space="preserve">nmap </w:t>
+      </w:r>
+      <w:r>
+        <w:t xml:space="preserve">-O -osscan-guess</w:t>
+      </w:r>
+      <w:r>
+        <w:t xml:space="preserve"> &lt;target&gt; : Scan aggresively for detailed OS info</w:t>
+      </w:r>
+      <w:r>
+        <w:rPr>
+          <w:highlight w:val="none"/>
+        </w:rPr>
+      </w:r>
+    </w:p>
+    <w:p>
+      <w:pPr>
+        <w:pBdr/>
+        <w:spacing/>
+        <w:ind/>
+        <w:rPr>
+          <w:highlight w:val="none"/>
+        </w:rPr>
+      </w:pPr>
+      <w:r>
+        <w:rPr>
+          <w:highlight w:val="none"/>
+        </w:rPr>
+      </w:r>
+      <w:r>
+        <mc:AlternateContent>
+          <mc:Choice Requires="wpg">
+            <w:drawing>
+              <wp:inline xmlns:wp="http://schemas.openxmlformats.org/drawingml/2006/wordprocessingDrawing" distT="0" distB="0" distL="0" distR="0">
+                <wp:extent cx="5940425" cy="1184349"/>
+                <wp:effectExtent l="0" t="0" r="0" b="0"/>
+                <wp:docPr id="2" name=""/>
+                <wp:cNvGraphicFramePr>
+                  <a:graphicFrameLocks xmlns:a="http://schemas.openxmlformats.org/drawingml/2006/main" noChangeAspect="1"/>
+                </wp:cNvGraphicFramePr>
+                <a:graphic xmlns:a="http://schemas.openxmlformats.org/drawingml/2006/main">
+                  <a:graphicData uri="http://schemas.openxmlformats.org/drawingml/2006/picture">
+                    <pic:pic xmlns:pic="http://schemas.openxmlformats.org/drawingml/2006/picture">
+                      <pic:nvPicPr>
+                        <pic:cNvPr id="1175142700" name=""/>
+                        <pic:cNvPicPr>
+                          <a:picLocks noChangeAspect="1"/>
+                        </pic:cNvPicPr>
+                        <pic:nvPr/>
+                      </pic:nvPicPr>
+                      <pic:blipFill>
+                        <a:blip r:embed="rId13"/>
+                        <a:stretch/>
+                      </pic:blipFill>
+                      <pic:spPr bwMode="auto">
+                        <a:xfrm>
+                          <a:off x="0" y="0"/>
+                          <a:ext cx="5940424" cy="1184348"/>
+                        </a:xfrm>
+                        <a:prstGeom prst="rect">
+                          <a:avLst/>
+                        </a:prstGeom>
+                      </pic:spPr>
+                    </pic:pic>
+                  </a:graphicData>
+                </a:graphic>
+              </wp:inline>
+            </w:drawing>
+          </mc:Choice>
+          <mc:Fallback>
+            <w:pict>
+              <v:shapetype id="_x0000_t75" coordsize="21600,21600" o:spt="75" o:preferrelative="t" path="m@4@5l@4@11@9@11@9@5xe" filled="f" stroked="f">
+                <v:stroke joinstyle="miter"/>
+                <v:formulas>
+                  <v:f eqn="if lineDrawn pixelLineWidth 0"/>
+                  <v:f eqn="sum @0 1 0"/>
+                  <v:f eqn="sum 0 0 @1"/>
+                  <v:f eqn="prod @2 1 2"/>
+                  <v:f eqn="prod @3 21600 pixelWidth"/>
+                  <v:f eqn="prod @3 21600 pixelHeight"/>
+                  <v:f eqn="sum @0 0 1"/>
+                  <v:f eqn="prod @6 1 2"/>
+                  <v:f eqn="prod @7 21600 pixelWidth"/>
+                  <v:f eqn="sum @8 21600 0"/>
+                  <v:f eqn="prod @7 21600 pixelHeight"/>
+                  <v:f eqn="sum @10 21600 0"/>
+                </v:formulas>
+                <v:path o:extrusionok="f" gradientshapeok="t" o:connecttype="rect"/>
+                <o:lock v:ext="edit" aspectratio="t"/>
+              </v:shapetype>
+              <v:shape id="_x0000_i1" o:spid="_x0000_s1" type="#_x0000_t75" style="width:467.75pt;height:93.26pt;mso-wrap-distance-left:0.00pt;mso-wrap-distance-top:0.00pt;mso-wrap-distance-right:0.00pt;mso-wrap-distance-bottom:0.00pt;z-index:1;" stroked="false">
+                <v:imagedata r:id="rId13" o:title=""/>
+                <o:lock v:ext="edit" rotation="t"/>
+              </v:shape>
+            </w:pict>
+          </mc:Fallback>
+        </mc:AlternateContent>
+      </w:r>
+      <w:r>
+        <w:rPr>
+          <w:highlight w:val="none"/>
+        </w:rPr>
+      </w:r>
+      <w:r>
+        <w:rPr>
+          <w:highlight w:val="none"/>
+        </w:rPr>
+      </w:r>
+    </w:p>
+    <w:p>
+      <w:pPr>
+        <w:pBdr/>
+        <w:spacing/>
+        <w:ind/>
+        <w:rPr>
+          <w:highlight w:val="none"/>
+        </w:rPr>
+      </w:pPr>
+      <w:r>
+        <w:rPr>
+          <w:highlight w:val="none"/>
+        </w:rPr>
+        <w:t xml:space="preserve">Nmap —top-ports &lt;number&gt; &lt;target&gt; : Scans for the top &lt;number&gt; most used ports</w:t>
+      </w:r>
+      <w:r>
+        <w:rPr>
+          <w:highlight w:val="none"/>
+        </w:rPr>
+      </w:r>
       <w:r/>
+    </w:p>
+    <w:p>
+      <w:pPr>
+        <w:pBdr/>
+        <w:spacing/>
+        <w:ind/>
+        <w:rPr>
+          <w:highlight w:val="none"/>
+        </w:rPr>
+      </w:pPr>
+      <w:r>
+        <w:rPr>
+          <w:highlight w:val="none"/>
+        </w:rPr>
+        <w:t xml:space="preserve">Nmap –sV –A —version-all &lt;target&gt; : Scan for services, their versions and details</w:t>
+      </w:r>
+      <w:r>
+        <w:rPr>
+          <w:highlight w:val="none"/>
+        </w:rPr>
+      </w:r>
+    </w:p>
+    <w:p>
+      <w:pPr>
+        <w:pBdr/>
+        <w:spacing/>
+        <w:ind/>
+        <w:rPr/>
+      </w:pPr>
+      <w:r>
+        <w:rPr>
+          <w:highlight w:val="none"/>
+        </w:rPr>
+      </w:r>
+      <w:r>
+        <mc:AlternateContent>
+          <mc:Choice Requires="wpg">
+            <w:drawing>
+              <wp:inline xmlns:wp="http://schemas.openxmlformats.org/drawingml/2006/wordprocessingDrawing" distT="0" distB="0" distL="0" distR="0">
+                <wp:extent cx="5940425" cy="1890644"/>
+                <wp:effectExtent l="0" t="0" r="0" b="0"/>
+                <wp:docPr id="3" name=""/>
+                <wp:cNvGraphicFramePr>
+                  <a:graphicFrameLocks xmlns:a="http://schemas.openxmlformats.org/drawingml/2006/main" noChangeAspect="1"/>
+                </wp:cNvGraphicFramePr>
+                <a:graphic xmlns:a="http://schemas.openxmlformats.org/drawingml/2006/main">
+                  <a:graphicData uri="http://schemas.openxmlformats.org/drawingml/2006/picture">
+                    <pic:pic xmlns:pic="http://schemas.openxmlformats.org/drawingml/2006/picture">
+                      <pic:nvPicPr>
+                        <pic:cNvPr id="60645346" name=""/>
+                        <pic:cNvPicPr>
+                          <a:picLocks noChangeAspect="1"/>
+                        </pic:cNvPicPr>
+                        <pic:nvPr/>
+                      </pic:nvPicPr>
+                      <pic:blipFill>
+                        <a:blip r:embed="rId14"/>
+                        <a:stretch/>
+                      </pic:blipFill>
+                      <pic:spPr bwMode="auto">
+                        <a:xfrm>
+                          <a:off x="0" y="0"/>
+                          <a:ext cx="5940424" cy="1890643"/>
+                        </a:xfrm>
+                        <a:prstGeom prst="rect">
+                          <a:avLst/>
+                        </a:prstGeom>
+                      </pic:spPr>
+                    </pic:pic>
+                  </a:graphicData>
+                </a:graphic>
+              </wp:inline>
+            </w:drawing>
+          </mc:Choice>
+          <mc:Fallback>
+            <w:pict>
+              <v:shapetype id="_x0000_t75" coordsize="21600,21600" o:spt="75" o:preferrelative="t" path="m@4@5l@4@11@9@11@9@5xe" filled="f" stroked="f">
+                <v:stroke joinstyle="miter"/>
+                <v:formulas>
+                  <v:f eqn="if lineDrawn pixelLineWidth 0"/>
+                  <v:f eqn="sum @0 1 0"/>
+                  <v:f eqn="sum 0 0 @1"/>
+                  <v:f eqn="prod @2 1 2"/>
+                  <v:f eqn="prod @3 21600 pixelWidth"/>
+                  <v:f eqn="prod @3 21600 pixelHeight"/>
+                  <v:f eqn="sum @0 0 1"/>
+                  <v:f eqn="prod @6 1 2"/>
+                  <v:f eqn="prod @7 21600 pixelWidth"/>
+                  <v:f eqn="sum @8 21600 0"/>
+                  <v:f eqn="prod @7 21600 pixelHeight"/>
+                  <v:f eqn="sum @10 21600 0"/>
+                </v:formulas>
+                <v:path o:extrusionok="f" gradientshapeok="t" o:connecttype="rect"/>
+                <o:lock v:ext="edit" aspectratio="t"/>
+              </v:shapetype>
+              <v:shape id="_x0000_i2" o:spid="_x0000_s2" type="#_x0000_t75" style="width:467.75pt;height:148.87pt;mso-wrap-distance-left:0.00pt;mso-wrap-distance-top:0.00pt;mso-wrap-distance-right:0.00pt;mso-wrap-distance-bottom:0.00pt;z-index:1;" stroked="false">
+                <v:imagedata r:id="rId14" o:title=""/>
+                <o:lock v:ext="edit" rotation="t"/>
+              </v:shape>
+            </w:pict>
+          </mc:Fallback>
+        </mc:AlternateContent>
+      </w:r>
+      <w:r>
+        <w:rPr>
+          <w:highlight w:val="none"/>
+        </w:rPr>
+      </w:r>
+      <w:r>
+        <w:rPr>
+          <w:highlight w:val="none"/>
+        </w:rPr>
+      </w:r>
     </w:p>
     <w:sectPr>
       <w:footnotePr/>

</xml_diff>